<commit_message>
Module 3 Project Commit
Committing module 3 project to repository
</commit_message>
<xml_diff>
--- a/Module 2/Project/mrothbauer_module2project_111818.docx
+++ b/Module 2/Project/mrothbauer_module2project_111818.docx
@@ -426,7 +426,7 @@
     <w:p>
       <w:pPr>
         <w:rPr>
-          <w:rStyle w:val="mceitemhiddenspellword"/>
+          <w:rStyle w:val="Hyperlink"/>
         </w:rPr>
       </w:pPr>
       <w:r>
@@ -441,7 +441,19 @@
           <w:rPr>
             <w:rStyle w:val="Hyperlink"/>
           </w:rPr>
-          <w:t>http://sotd.us/michaelrothbauer/CIS%204655/Module%202/Activity/mod2Index.html</w:t>
+          <w:t>http://sotd.us</w:t>
+        </w:r>
+        <w:r>
+          <w:rPr>
+            <w:rStyle w:val="Hyperlink"/>
+          </w:rPr>
+          <w:t>/</w:t>
+        </w:r>
+        <w:r>
+          <w:rPr>
+            <w:rStyle w:val="Hyperlink"/>
+          </w:rPr>
+          <w:t>michaelrothbauer/CIS%204655/Module%202/Project/index.html</w:t>
         </w:r>
       </w:hyperlink>
     </w:p>
@@ -466,7 +478,7 @@
             <w:rFonts w:ascii="Times New Roman" w:hAnsi="Times New Roman" w:cs="Times New Roman"/>
             <w:lang w:eastAsia="en-PH"/>
           </w:rPr>
-          <w:t>https://github.com/michaelrothbauer/CIS4655C-Advanced-Web/tree/master/Module%202/Activity</w:t>
+          <w:t>https://github.com/michaelrothbauer/CIS4655C-Advanced-Web/tree/master/Module%202/Project</w:t>
         </w:r>
       </w:hyperlink>
     </w:p>
@@ -480,8 +492,10 @@
     </w:p>
     <w:p>
       <w:pPr>
-        <w:pStyle w:val="Heading1"/>
-        <w:jc w:val="center"/>
+        <w:rPr>
+          <w:rFonts w:ascii="Times New Roman" w:hAnsi="Times New Roman" w:cs="Times New Roman"/>
+          <w:lang w:eastAsia="en-PH"/>
+        </w:rPr>
       </w:pPr>
     </w:p>
     <w:p>
@@ -2537,7 +2551,7 @@
 </file>
 
 <file path=customXml/itemProps1.xml><?xml version="1.0" encoding="utf-8"?>
-<ds:datastoreItem xmlns:ds="http://schemas.openxmlformats.org/officeDocument/2006/customXml" ds:itemID="{717F195A-A919-4B8D-98FA-CE4BA5C0B717}">
+<ds:datastoreItem xmlns:ds="http://schemas.openxmlformats.org/officeDocument/2006/customXml" ds:itemID="{6357C272-F7E5-4E5F-8C72-5B20E6DEA93B}">
   <ds:schemaRefs>
     <ds:schemaRef ds:uri="http://schemas.openxmlformats.org/officeDocument/2006/bibliography"/>
   </ds:schemaRefs>

</xml_diff>